<commit_message>
add report for laba 4
</commit_message>
<xml_diff>
--- a/fourthLab/Отчёт 4 лаба.docx
+++ b/fourthLab/Отчёт 4 лаба.docx
@@ -1,6 +1,6 @@
 
 <file path=word/document.xml><?xml version="1.0" encoding="utf-8"?>
-<w:document xmlns:wpc="http://schemas.microsoft.com/office/word/2010/wordprocessingCanvas" xmlns:cx="http://schemas.microsoft.com/office/drawing/2014/chartex" xmlns:cx1="http://schemas.microsoft.com/office/drawing/2015/9/8/chartex" xmlns:mc="http://schemas.openxmlformats.org/markup-compatibility/2006" xmlns:o="urn:schemas-microsoft-com:office:office" xmlns:r="http://schemas.openxmlformats.org/officeDocument/2006/relationships" xmlns:m="http://schemas.openxmlformats.org/officeDocument/2006/math" xmlns:v="urn:schemas-microsoft-com:vml" xmlns:wp14="http://schemas.microsoft.com/office/word/2010/wordprocessingDrawing" xmlns:wp="http://schemas.openxmlformats.org/drawingml/2006/wordprocessingDrawing" xmlns:w10="urn:schemas-microsoft-com:office:word" xmlns:w="http://schemas.openxmlformats.org/wordprocessingml/2006/main" xmlns:w14="http://schemas.microsoft.com/office/word/2010/wordml" xmlns:w15="http://schemas.microsoft.com/office/word/2012/wordml" xmlns:w16se="http://schemas.microsoft.com/office/word/2015/wordml/symex" xmlns:wpg="http://schemas.microsoft.com/office/word/2010/wordprocessingGroup" xmlns:wpi="http://schemas.microsoft.com/office/word/2010/wordprocessingInk" xmlns:wne="http://schemas.microsoft.com/office/word/2006/wordml" xmlns:wps="http://schemas.microsoft.com/office/word/2010/wordprocessingShape" mc:Ignorable="w14 w15 w16se wp14">
+<w:document xmlns:wpc="http://schemas.microsoft.com/office/word/2010/wordprocessingCanvas" xmlns:cx="http://schemas.microsoft.com/office/drawing/2014/chartex" xmlns:cx1="http://schemas.microsoft.com/office/drawing/2015/9/8/chartex" xmlns:cx2="http://schemas.microsoft.com/office/drawing/2015/10/21/chartex" xmlns:cx3="http://schemas.microsoft.com/office/drawing/2016/5/9/chartex" xmlns:cx4="http://schemas.microsoft.com/office/drawing/2016/5/10/chartex" xmlns:cx5="http://schemas.microsoft.com/office/drawing/2016/5/11/chartex" xmlns:cx6="http://schemas.microsoft.com/office/drawing/2016/5/12/chartex" xmlns:cx7="http://schemas.microsoft.com/office/drawing/2016/5/13/chartex" xmlns:cx8="http://schemas.microsoft.com/office/drawing/2016/5/14/chartex" xmlns:mc="http://schemas.openxmlformats.org/markup-compatibility/2006" xmlns:aink="http://schemas.microsoft.com/office/drawing/2016/ink" xmlns:am3d="http://schemas.microsoft.com/office/drawing/2017/model3d" xmlns:o="urn:schemas-microsoft-com:office:office" xmlns:r="http://schemas.openxmlformats.org/officeDocument/2006/relationships" xmlns:m="http://schemas.openxmlformats.org/officeDocument/2006/math" xmlns:v="urn:schemas-microsoft-com:vml" xmlns:wp14="http://schemas.microsoft.com/office/word/2010/wordprocessingDrawing" xmlns:wp="http://schemas.openxmlformats.org/drawingml/2006/wordprocessingDrawing" xmlns:w10="urn:schemas-microsoft-com:office:word" xmlns:w="http://schemas.openxmlformats.org/wordprocessingml/2006/main" xmlns:w14="http://schemas.microsoft.com/office/word/2010/wordml" xmlns:w15="http://schemas.microsoft.com/office/word/2012/wordml" xmlns:w16cex="http://schemas.microsoft.com/office/word/2018/wordml/cex" xmlns:w16cid="http://schemas.microsoft.com/office/word/2016/wordml/cid" xmlns:w16="http://schemas.microsoft.com/office/word/2018/wordml" xmlns:w16sdtdh="http://schemas.microsoft.com/office/word/2020/wordml/sdtdatahash" xmlns:w16se="http://schemas.microsoft.com/office/word/2015/wordml/symex" xmlns:wpg="http://schemas.microsoft.com/office/word/2010/wordprocessingGroup" xmlns:wpi="http://schemas.microsoft.com/office/word/2010/wordprocessingInk" xmlns:wne="http://schemas.microsoft.com/office/word/2006/wordml" xmlns:wps="http://schemas.microsoft.com/office/word/2010/wordprocessingShape" mc:Ignorable="w14 w15 w16se w16cid w16 w16cex w16sdtdh wp14">
   <w:body>
     <w:p>
       <w:pPr>
@@ -588,18 +588,8 @@
           <w:sz w:val="28"/>
           <w:szCs w:val="28"/>
         </w:rPr>
-        <w:t xml:space="preserve">Овладеть практическими навыками закрытия информации электронно-цифровой подписью и приемами хеширования, рассмотрение хеширования методом контрольных сумм и методом наложения кодов — </w:t>
-      </w:r>
-      <w:proofErr w:type="spellStart"/>
-      <w:r>
-        <w:rPr>
-          <w:rFonts w:ascii="Times New Roman" w:hAnsi="Times New Roman" w:cs="Times New Roman"/>
-          <w:sz w:val="28"/>
-          <w:szCs w:val="28"/>
-        </w:rPr>
-        <w:t>гаммированием</w:t>
-      </w:r>
-      <w:proofErr w:type="spellEnd"/>
+        <w:t>Овладеть практическими навыками закрытия информации электронно-цифровой подписью и приемами хеширования, рассмотрение хеширования методом контрольных сумм и методом наложения кодов — гаммированием</w:t>
+      </w:r>
       <w:r>
         <w:rPr>
           <w:rFonts w:ascii="Times New Roman" w:hAnsi="Times New Roman" w:cs="Times New Roman"/>
@@ -687,23 +677,7 @@
           <w:rFonts w:ascii="Times New Roman" w:hAnsi="Times New Roman" w:cs="Times New Roman"/>
           <w:sz w:val="28"/>
         </w:rPr>
-        <w:t xml:space="preserve">3. Составить программу шифрования методом хеширования с применением </w:t>
-      </w:r>
-      <w:proofErr w:type="spellStart"/>
-      <w:r>
-        <w:rPr>
-          <w:rFonts w:ascii="Times New Roman" w:hAnsi="Times New Roman" w:cs="Times New Roman"/>
-          <w:sz w:val="28"/>
-        </w:rPr>
-        <w:t>гаммирования</w:t>
-      </w:r>
-      <w:proofErr w:type="spellEnd"/>
-      <w:r>
-        <w:rPr>
-          <w:rFonts w:ascii="Times New Roman" w:hAnsi="Times New Roman" w:cs="Times New Roman"/>
-          <w:sz w:val="28"/>
-        </w:rPr>
-        <w:t xml:space="preserve">. </w:t>
+        <w:t xml:space="preserve">3. Составить программу шифрования методом хеширования с применением гаммирования. </w:t>
       </w:r>
     </w:p>
     <w:p>
@@ -784,23 +758,7 @@
           <w:rFonts w:ascii="Times New Roman" w:hAnsi="Times New Roman" w:cs="Times New Roman"/>
           <w:sz w:val="28"/>
         </w:rPr>
-        <w:t xml:space="preserve">Составить программу шифрования методом контрольных сумм и методом хеширования с применением </w:t>
-      </w:r>
-      <w:proofErr w:type="spellStart"/>
-      <w:r>
-        <w:rPr>
-          <w:rFonts w:ascii="Times New Roman" w:hAnsi="Times New Roman" w:cs="Times New Roman"/>
-          <w:sz w:val="28"/>
-        </w:rPr>
-        <w:t>гаммирования</w:t>
-      </w:r>
-      <w:proofErr w:type="spellEnd"/>
-      <w:r>
-        <w:rPr>
-          <w:rFonts w:ascii="Times New Roman" w:hAnsi="Times New Roman" w:cs="Times New Roman"/>
-          <w:sz w:val="28"/>
-        </w:rPr>
-        <w:t>.</w:t>
+        <w:t>Составить программу шифрования методом контрольных сумм и методом хеширования с применением гаммирования.</w:t>
       </w:r>
     </w:p>
     <w:p>
@@ -944,13 +902,16 @@
       </w:pPr>
       <w:r>
         <w:rPr>
-          <w:noProof/>
-        </w:rPr>
+          <w:rFonts w:ascii="Times New Roman" w:hAnsi="Times New Roman" w:cs="Times New Roman"/>
+          <w:sz w:val="28"/>
+          <w:szCs w:val="28"/>
+        </w:rPr>
+        <w:lastRenderedPageBreak/>
         <w:drawing>
-          <wp:inline distT="0" distB="0" distL="0" distR="0" wp14:anchorId="62D11A8D" wp14:editId="0AF48FC2">
-            <wp:extent cx="3057525" cy="3467100"/>
-            <wp:effectExtent l="0" t="0" r="9525" b="0"/>
-            <wp:docPr id="2" name="Рисунок 2"/>
+          <wp:inline distT="0" distB="0" distL="0" distR="0" wp14:anchorId="457CEE26" wp14:editId="2F8CFF4F">
+            <wp:extent cx="5940425" cy="7701915"/>
+            <wp:effectExtent l="0" t="0" r="3175" b="0"/>
+            <wp:docPr id="4" name="Picture 4"/>
             <wp:cNvGraphicFramePr>
               <a:graphicFrameLocks xmlns:a="http://schemas.openxmlformats.org/drawingml/2006/main" noChangeAspect="1"/>
             </wp:cNvGraphicFramePr>
@@ -970,7 +931,7 @@
                   <pic:spPr>
                     <a:xfrm>
                       <a:off x="0" y="0"/>
-                      <a:ext cx="3057525" cy="3467100"/>
+                      <a:ext cx="5940425" cy="7701915"/>
                     </a:xfrm>
                     <a:prstGeom prst="rect">
                       <a:avLst/>
@@ -1022,6 +983,36 @@
           <w:szCs w:val="28"/>
         </w:rPr>
       </w:pPr>
+    </w:p>
+    <w:p>
+      <w:pPr>
+        <w:ind w:left="0" w:firstLine="0"/>
+        <w:rPr>
+          <w:rFonts w:ascii="Times New Roman" w:hAnsi="Times New Roman" w:cs="Times New Roman"/>
+          <w:sz w:val="28"/>
+          <w:szCs w:val="28"/>
+        </w:rPr>
+      </w:pPr>
+    </w:p>
+    <w:p>
+      <w:pPr>
+        <w:ind w:left="0" w:firstLine="0"/>
+        <w:rPr>
+          <w:rFonts w:ascii="Times New Roman" w:hAnsi="Times New Roman" w:cs="Times New Roman"/>
+          <w:sz w:val="28"/>
+          <w:szCs w:val="28"/>
+        </w:rPr>
+      </w:pPr>
+    </w:p>
+    <w:p>
+      <w:pPr>
+        <w:ind w:left="0" w:firstLine="0"/>
+        <w:rPr>
+          <w:rFonts w:ascii="Times New Roman" w:hAnsi="Times New Roman" w:cs="Times New Roman"/>
+          <w:sz w:val="28"/>
+          <w:szCs w:val="28"/>
+        </w:rPr>
+      </w:pPr>
       <w:r>
         <w:rPr>
           <w:rFonts w:ascii="Times New Roman" w:hAnsi="Times New Roman" w:cs="Times New Roman"/>
@@ -1037,25 +1028,7 @@
           <w:sz w:val="28"/>
           <w:szCs w:val="28"/>
         </w:rPr>
-        <w:t xml:space="preserve">суммы методом хеширования с применением </w:t>
-      </w:r>
-      <w:proofErr w:type="spellStart"/>
-      <w:r>
-        <w:rPr>
-          <w:rFonts w:ascii="Times New Roman" w:hAnsi="Times New Roman" w:cs="Times New Roman"/>
-          <w:sz w:val="28"/>
-          <w:szCs w:val="28"/>
-        </w:rPr>
-        <w:t>гаммирования</w:t>
-      </w:r>
-      <w:proofErr w:type="spellEnd"/>
-      <w:r>
-        <w:rPr>
-          <w:rFonts w:ascii="Times New Roman" w:hAnsi="Times New Roman" w:cs="Times New Roman"/>
-          <w:sz w:val="28"/>
-          <w:szCs w:val="28"/>
-        </w:rPr>
-        <w:t>.</w:t>
+        <w:t>суммы методом хеширования с применением гаммирования.</w:t>
       </w:r>
     </w:p>
     <w:p>
@@ -1069,13 +1042,15 @@
       </w:pPr>
       <w:r>
         <w:rPr>
-          <w:noProof/>
+          <w:rFonts w:ascii="Times New Roman" w:hAnsi="Times New Roman" w:cs="Times New Roman"/>
+          <w:sz w:val="28"/>
+          <w:szCs w:val="28"/>
         </w:rPr>
         <w:drawing>
-          <wp:inline distT="0" distB="0" distL="0" distR="0" wp14:anchorId="2425A0A4" wp14:editId="5290804E">
-            <wp:extent cx="3629025" cy="3181350"/>
-            <wp:effectExtent l="0" t="0" r="9525" b="0"/>
-            <wp:docPr id="7" name="Рисунок 7"/>
+          <wp:inline distT="0" distB="0" distL="0" distR="0" wp14:anchorId="37AB4099" wp14:editId="3B06534F">
+            <wp:extent cx="5940425" cy="4119245"/>
+            <wp:effectExtent l="0" t="0" r="3175" b="0"/>
+            <wp:docPr id="5" name="Picture 5"/>
             <wp:cNvGraphicFramePr>
               <a:graphicFrameLocks xmlns:a="http://schemas.openxmlformats.org/drawingml/2006/main" noChangeAspect="1"/>
             </wp:cNvGraphicFramePr>
@@ -1095,7 +1070,7 @@
                   <pic:spPr>
                     <a:xfrm>
                       <a:off x="0" y="0"/>
-                      <a:ext cx="3629025" cy="3181350"/>
+                      <a:ext cx="5940425" cy="4119245"/>
                     </a:xfrm>
                     <a:prstGeom prst="rect">
                       <a:avLst/>
@@ -1147,13 +1122,23 @@
       </w:pPr>
       <w:r>
         <w:rPr>
-          <w:noProof/>
+          <w:rFonts w:ascii="Times New Roman" w:hAnsi="Times New Roman" w:cs="Times New Roman"/>
+          <w:sz w:val="28"/>
+          <w:szCs w:val="28"/>
+        </w:rPr>
+        <w:t xml:space="preserve">       </w:t>
+      </w:r>
+      <w:r>
+        <w:rPr>
+          <w:rFonts w:ascii="Times New Roman" w:hAnsi="Times New Roman" w:cs="Times New Roman"/>
+          <w:sz w:val="28"/>
+          <w:szCs w:val="28"/>
         </w:rPr>
         <w:drawing>
-          <wp:inline distT="0" distB="0" distL="0" distR="0" wp14:anchorId="0DBB7A5F" wp14:editId="6C523818">
-            <wp:extent cx="3619500" cy="952500"/>
-            <wp:effectExtent l="0" t="0" r="0" b="0"/>
-            <wp:docPr id="8" name="Рисунок 8"/>
+          <wp:inline distT="0" distB="0" distL="0" distR="0" wp14:anchorId="4B483B27" wp14:editId="2D1221C2">
+            <wp:extent cx="3752877" cy="661992"/>
+            <wp:effectExtent l="0" t="0" r="0" b="5080"/>
+            <wp:docPr id="6" name="Picture 6"/>
             <wp:cNvGraphicFramePr>
               <a:graphicFrameLocks xmlns:a="http://schemas.openxmlformats.org/drawingml/2006/main" noChangeAspect="1"/>
             </wp:cNvGraphicFramePr>
@@ -1173,7 +1158,7 @@
                   <pic:spPr>
                     <a:xfrm>
                       <a:off x="0" y="0"/>
-                      <a:ext cx="3619500" cy="952500"/>
+                      <a:ext cx="3752877" cy="661992"/>
                     </a:xfrm>
                     <a:prstGeom prst="rect">
                       <a:avLst/>
@@ -1185,56 +1170,6 @@
           </wp:inline>
         </w:drawing>
       </w:r>
-      <w:r>
-        <w:rPr>
-          <w:rFonts w:ascii="Times New Roman" w:hAnsi="Times New Roman" w:cs="Times New Roman"/>
-          <w:sz w:val="28"/>
-          <w:szCs w:val="28"/>
-        </w:rPr>
-        <w:t xml:space="preserve">       </w:t>
-      </w:r>
-      <w:r>
-        <w:rPr>
-          <w:noProof/>
-        </w:rPr>
-        <w:drawing>
-          <wp:inline distT="0" distB="0" distL="0" distR="0" wp14:anchorId="0E6FE59B" wp14:editId="75C83051">
-            <wp:extent cx="1085850" cy="1066800"/>
-            <wp:effectExtent l="0" t="0" r="0" b="0"/>
-            <wp:docPr id="3" name="Рисунок 3"/>
-            <wp:cNvGraphicFramePr>
-              <a:graphicFrameLocks xmlns:a="http://schemas.openxmlformats.org/drawingml/2006/main" noChangeAspect="1"/>
-            </wp:cNvGraphicFramePr>
-            <a:graphic xmlns:a="http://schemas.openxmlformats.org/drawingml/2006/main">
-              <a:graphicData uri="http://schemas.openxmlformats.org/drawingml/2006/picture">
-                <pic:pic xmlns:pic="http://schemas.openxmlformats.org/drawingml/2006/picture">
-                  <pic:nvPicPr>
-                    <pic:cNvPr id="1" name=""/>
-                    <pic:cNvPicPr/>
-                  </pic:nvPicPr>
-                  <pic:blipFill>
-                    <a:blip r:embed="rId9"/>
-                    <a:stretch>
-                      <a:fillRect/>
-                    </a:stretch>
-                  </pic:blipFill>
-                  <pic:spPr>
-                    <a:xfrm>
-                      <a:off x="0" y="0"/>
-                      <a:ext cx="1085850" cy="1066800"/>
-                    </a:xfrm>
-                    <a:prstGeom prst="rect">
-                      <a:avLst/>
-                    </a:prstGeom>
-                  </pic:spPr>
-                </pic:pic>
-              </a:graphicData>
-            </a:graphic>
-          </wp:inline>
-        </w:drawing>
-      </w:r>
-      <w:bookmarkStart w:id="0" w:name="_GoBack"/>
-      <w:bookmarkEnd w:id="0"/>
     </w:p>
     <w:p>
       <w:pPr>
@@ -1248,7 +1183,7 @@
     </w:p>
     <w:p>
       <w:pPr>
-        <w:pStyle w:val="a3"/>
+        <w:pStyle w:val="NormalWeb"/>
         <w:rPr>
           <w:color w:val="000000"/>
           <w:sz w:val="28"/>
@@ -1265,7 +1200,7 @@
     </w:p>
     <w:p>
       <w:pPr>
-        <w:pStyle w:val="a3"/>
+        <w:pStyle w:val="NormalWeb"/>
         <w:numPr>
           <w:ilvl w:val="0"/>
           <w:numId w:val="2"/>
@@ -1286,7 +1221,7 @@
     </w:p>
     <w:p>
       <w:pPr>
-        <w:pStyle w:val="a3"/>
+        <w:pStyle w:val="NormalWeb"/>
         <w:ind w:left="720"/>
         <w:rPr>
           <w:color w:val="000000"/>
@@ -1303,7 +1238,7 @@
     </w:p>
     <w:p>
       <w:pPr>
-        <w:pStyle w:val="a3"/>
+        <w:pStyle w:val="NormalWeb"/>
         <w:numPr>
           <w:ilvl w:val="0"/>
           <w:numId w:val="2"/>
@@ -1324,7 +1259,7 @@
     </w:p>
     <w:p>
       <w:pPr>
-        <w:pStyle w:val="a3"/>
+        <w:pStyle w:val="NormalWeb"/>
         <w:ind w:left="720"/>
         <w:rPr>
           <w:color w:val="000000"/>
@@ -1344,7 +1279,7 @@
           <w:color w:val="000000"/>
           <w:sz w:val="28"/>
         </w:rPr>
-        <w:t xml:space="preserve">1) Отправитель X по специальному алгоритму обрабатывает документ, предназначенный для адресата Y. Вырабатывается некий параметр, характеризующий документ в целом; 2) X с помощью своего секретного ключа шифрует полученный параметр - итоговый шифр и является ЭЦП отправителя X; 3) X отправляет Y документ и свою ЭЦП 4) Y реализует на полученном документе тот же алгоритм, которым пользовался X; 5) Y дешифрует ЭЦП X, пользуясь открытым (публичным) ключом X; 6) Y сравнивает значение параметра, </w:t>
+        <w:t xml:space="preserve">1) Отправитель X по специальному алгоритму обрабатывает документ, предназначенный для адресата Y. Вырабатывается некий параметр, характеризующий документ в целом; 2) X с помощью своего секретного ключа шифрует полученный параметр - итоговый шифр и является ЭЦП отправителя X; 3) X отправляет Y документ и свою ЭЦП </w:t>
       </w:r>
       <w:r>
         <w:rPr>
@@ -1352,12 +1287,12 @@
           <w:sz w:val="28"/>
         </w:rPr>
         <w:lastRenderedPageBreak/>
-        <w:t>полученного в пункте 4, с расшифрованным значением ЭЦП. Значения должны совпадать, если документ и/или ЭЦП не были изменены.</w:t>
-      </w:r>
-    </w:p>
-    <w:p>
-      <w:pPr>
-        <w:pStyle w:val="a3"/>
+        <w:t>4) Y реализует на полученном документе тот же алгоритм, которым пользовался X; 5) Y дешифрует ЭЦП X, пользуясь открытым (публичным) ключом X; 6) Y сравнивает значение параметра, полученного в пункте 4, с расшифрованным значением ЭЦП. Значения должны совпадать, если документ и/или ЭЦП не были изменены.</w:t>
+      </w:r>
+    </w:p>
+    <w:p>
+      <w:pPr>
+        <w:pStyle w:val="NormalWeb"/>
         <w:numPr>
           <w:ilvl w:val="0"/>
           <w:numId w:val="2"/>
@@ -1378,7 +1313,7 @@
     </w:p>
     <w:p>
       <w:pPr>
-        <w:pStyle w:val="a3"/>
+        <w:pStyle w:val="NormalWeb"/>
         <w:ind w:left="720"/>
         <w:rPr>
           <w:color w:val="000000"/>
@@ -1390,28 +1325,12 @@
           <w:color w:val="000000"/>
           <w:sz w:val="28"/>
         </w:rPr>
-        <w:t> </w:t>
-      </w:r>
-      <w:proofErr w:type="spellStart"/>
-      <w:r>
-        <w:rPr>
-          <w:color w:val="000000"/>
-          <w:sz w:val="28"/>
-        </w:rPr>
-        <w:t>Хэш</w:t>
-      </w:r>
-      <w:proofErr w:type="spellEnd"/>
-      <w:r>
-        <w:rPr>
-          <w:color w:val="000000"/>
-          <w:sz w:val="28"/>
-        </w:rPr>
-        <w:t>-сумма файла.</w:t>
-      </w:r>
-    </w:p>
-    <w:p>
-      <w:pPr>
-        <w:pStyle w:val="a3"/>
+        <w:t> Хэш-сумма файла.</w:t>
+      </w:r>
+    </w:p>
+    <w:p>
+      <w:pPr>
+        <w:pStyle w:val="NormalWeb"/>
         <w:numPr>
           <w:ilvl w:val="0"/>
           <w:numId w:val="2"/>
@@ -1421,46 +1340,18 @@
           <w:sz w:val="28"/>
         </w:rPr>
       </w:pPr>
-      <w:proofErr w:type="gramStart"/>
       <w:r>
         <w:rPr>
           <w:iCs/>
           <w:color w:val="000000"/>
           <w:sz w:val="28"/>
         </w:rPr>
-        <w:t>Что называется</w:t>
-      </w:r>
-      <w:proofErr w:type="gramEnd"/>
-      <w:r>
-        <w:rPr>
-          <w:iCs/>
-          <w:color w:val="000000"/>
-          <w:sz w:val="28"/>
-        </w:rPr>
-        <w:t xml:space="preserve"> </w:t>
-      </w:r>
-      <w:proofErr w:type="spellStart"/>
-      <w:r>
-        <w:rPr>
-          <w:iCs/>
-          <w:color w:val="000000"/>
-          <w:sz w:val="28"/>
-        </w:rPr>
-        <w:t>хэш</w:t>
-      </w:r>
-      <w:proofErr w:type="spellEnd"/>
-      <w:r>
-        <w:rPr>
-          <w:iCs/>
-          <w:color w:val="000000"/>
-          <w:sz w:val="28"/>
-        </w:rPr>
-        <w:t>-значением документа?</w:t>
-      </w:r>
-    </w:p>
-    <w:p>
-      <w:pPr>
-        <w:pStyle w:val="a3"/>
+        <w:t>Что называется хэш-значением документа?</w:t>
+      </w:r>
+    </w:p>
+    <w:p>
+      <w:pPr>
+        <w:pStyle w:val="NormalWeb"/>
         <w:ind w:left="720"/>
         <w:rPr>
           <w:color w:val="000000"/>
@@ -1477,7 +1368,7 @@
     </w:p>
     <w:p>
       <w:pPr>
-        <w:pStyle w:val="a3"/>
+        <w:pStyle w:val="NormalWeb"/>
         <w:numPr>
           <w:ilvl w:val="0"/>
           <w:numId w:val="2"/>
@@ -1487,40 +1378,30 @@
           <w:sz w:val="28"/>
         </w:rPr>
       </w:pPr>
-      <w:proofErr w:type="gramStart"/>
       <w:r>
         <w:rPr>
           <w:iCs/>
           <w:color w:val="000000"/>
           <w:sz w:val="28"/>
         </w:rPr>
-        <w:t>Что называется</w:t>
-      </w:r>
-      <w:proofErr w:type="gramEnd"/>
+        <w:t>Что называется хэш-функцией?</w:t>
+      </w:r>
+    </w:p>
+    <w:p>
+      <w:pPr>
+        <w:pStyle w:val="NormalWeb"/>
+        <w:ind w:left="720"/>
+        <w:rPr>
+          <w:color w:val="000000"/>
+          <w:sz w:val="28"/>
+        </w:rPr>
+      </w:pPr>
       <w:r>
         <w:rPr>
           <w:iCs/>
           <w:color w:val="000000"/>
           <w:sz w:val="28"/>
         </w:rPr>
-        <w:t xml:space="preserve"> хэш-функцией?</w:t>
-      </w:r>
-    </w:p>
-    <w:p>
-      <w:pPr>
-        <w:pStyle w:val="a3"/>
-        <w:ind w:left="720"/>
-        <w:rPr>
-          <w:color w:val="000000"/>
-          <w:sz w:val="28"/>
-        </w:rPr>
-      </w:pPr>
-      <w:r>
-        <w:rPr>
-          <w:iCs/>
-          <w:color w:val="000000"/>
-          <w:sz w:val="28"/>
-        </w:rPr>
         <w:t> </w:t>
       </w:r>
       <w:r>
@@ -1528,28 +1409,12 @@
           <w:color w:val="000000"/>
           <w:sz w:val="28"/>
         </w:rPr>
-        <w:t xml:space="preserve">Хэш-функция преобразует исходные данные в некоторый меньший массив данных; результат выполнения хэш-функции с двумя случайными наборами входных данных с высокой вероятностью должен быть различным. Сложность алгоритма такой функции должна обеспечить невозможность </w:t>
-      </w:r>
-      <w:proofErr w:type="gramStart"/>
-      <w:r>
-        <w:rPr>
-          <w:color w:val="000000"/>
-          <w:sz w:val="28"/>
-        </w:rPr>
-        <w:t>изменения</w:t>
-      </w:r>
-      <w:proofErr w:type="gramEnd"/>
-      <w:r>
-        <w:rPr>
-          <w:color w:val="000000"/>
-          <w:sz w:val="28"/>
-        </w:rPr>
-        <w:t xml:space="preserve"> осмысленного исходных данных с сохранением того же результата. Также алгоритм функции реализуется так, что по результату невозможно однозначно восстановить исходные данные.</w:t>
-      </w:r>
-    </w:p>
-    <w:p>
-      <w:pPr>
-        <w:pStyle w:val="a3"/>
+        <w:t>Хэш-функция преобразует исходные данные в некоторый меньший массив данных; результат выполнения хэш-функции с двумя случайными наборами входных данных с высокой вероятностью должен быть различным. Сложность алгоритма такой функции должна обеспечить невозможность изменения осмысленного исходных данных с сохранением того же результата. Также алгоритм функции реализуется так, что по результату невозможно однозначно восстановить исходные данные.</w:t>
+      </w:r>
+    </w:p>
+    <w:p>
+      <w:pPr>
+        <w:pStyle w:val="NormalWeb"/>
         <w:numPr>
           <w:ilvl w:val="0"/>
           <w:numId w:val="2"/>
@@ -1559,58 +1424,30 @@
           <w:sz w:val="28"/>
         </w:rPr>
       </w:pPr>
-      <w:proofErr w:type="gramStart"/>
       <w:r>
         <w:rPr>
           <w:iCs/>
           <w:color w:val="000000"/>
           <w:sz w:val="28"/>
         </w:rPr>
-        <w:t>Что называется</w:t>
-      </w:r>
-      <w:proofErr w:type="gramEnd"/>
+        <w:t>Что называется сворачиванием (хэшированием) документа?</w:t>
+      </w:r>
+    </w:p>
+    <w:p>
+      <w:pPr>
+        <w:pStyle w:val="NormalWeb"/>
+        <w:ind w:left="720"/>
+        <w:rPr>
+          <w:color w:val="000000"/>
+          <w:sz w:val="28"/>
+        </w:rPr>
+      </w:pPr>
       <w:r>
         <w:rPr>
           <w:iCs/>
           <w:color w:val="000000"/>
           <w:sz w:val="28"/>
         </w:rPr>
-        <w:t xml:space="preserve"> сворачиванием (</w:t>
-      </w:r>
-      <w:proofErr w:type="spellStart"/>
-      <w:r>
-        <w:rPr>
-          <w:iCs/>
-          <w:color w:val="000000"/>
-          <w:sz w:val="28"/>
-        </w:rPr>
-        <w:t>хэшированием</w:t>
-      </w:r>
-      <w:proofErr w:type="spellEnd"/>
-      <w:r>
-        <w:rPr>
-          <w:iCs/>
-          <w:color w:val="000000"/>
-          <w:sz w:val="28"/>
-        </w:rPr>
-        <w:t>) документа?</w:t>
-      </w:r>
-    </w:p>
-    <w:p>
-      <w:pPr>
-        <w:pStyle w:val="a3"/>
-        <w:ind w:left="720"/>
-        <w:rPr>
-          <w:color w:val="000000"/>
-          <w:sz w:val="28"/>
-        </w:rPr>
-      </w:pPr>
-      <w:r>
-        <w:rPr>
-          <w:iCs/>
-          <w:color w:val="000000"/>
-          <w:sz w:val="28"/>
-        </w:rPr>
         <w:t> </w:t>
       </w:r>
       <w:r>
@@ -1623,7 +1460,7 @@
     </w:p>
     <w:p>
       <w:pPr>
-        <w:pStyle w:val="a3"/>
+        <w:pStyle w:val="NormalWeb"/>
         <w:numPr>
           <w:ilvl w:val="0"/>
           <w:numId w:val="2"/>
@@ -1644,7 +1481,7 @@
     </w:p>
     <w:p>
       <w:pPr>
-        <w:pStyle w:val="a3"/>
+        <w:pStyle w:val="NormalWeb"/>
         <w:ind w:left="720"/>
         <w:rPr>
           <w:color w:val="000000"/>
@@ -1656,44 +1493,12 @@
           <w:color w:val="000000"/>
           <w:sz w:val="28"/>
         </w:rPr>
-        <w:t xml:space="preserve">Складываются все коды символов в документе. Если значение какого-либо кода превышает максимальное допустимое значение, то берётся значение K </w:t>
-      </w:r>
-      <w:proofErr w:type="spellStart"/>
-      <w:r>
-        <w:rPr>
-          <w:color w:val="000000"/>
-          <w:sz w:val="28"/>
-        </w:rPr>
-        <w:t>mod</w:t>
-      </w:r>
-      <w:proofErr w:type="spellEnd"/>
-      <w:r>
-        <w:rPr>
-          <w:color w:val="000000"/>
-          <w:sz w:val="28"/>
-        </w:rPr>
-        <w:t xml:space="preserve"> (</w:t>
-      </w:r>
-      <w:proofErr w:type="spellStart"/>
-      <w:r>
-        <w:rPr>
-          <w:color w:val="000000"/>
-          <w:sz w:val="28"/>
-        </w:rPr>
-        <w:t>MaxVal</w:t>
-      </w:r>
-      <w:proofErr w:type="spellEnd"/>
-      <w:r>
-        <w:rPr>
-          <w:color w:val="000000"/>
-          <w:sz w:val="28"/>
-        </w:rPr>
-        <w:t xml:space="preserve"> + 1).</w:t>
-      </w:r>
-    </w:p>
-    <w:p>
-      <w:pPr>
-        <w:pStyle w:val="a3"/>
+        <w:t>Складываются все коды символов в документе. Если значение какого-либо кода превышает максимальное допустимое значение, то берётся значение K mod (MaxVal + 1).</w:t>
+      </w:r>
+    </w:p>
+    <w:p>
+      <w:pPr>
+        <w:pStyle w:val="NormalWeb"/>
         <w:numPr>
           <w:ilvl w:val="0"/>
           <w:numId w:val="2"/>
@@ -1709,48 +1514,12 @@
           <w:color w:val="000000"/>
           <w:sz w:val="28"/>
         </w:rPr>
-        <w:t xml:space="preserve">Перечислить этапы метода </w:t>
-      </w:r>
-      <w:proofErr w:type="spellStart"/>
-      <w:r>
-        <w:rPr>
-          <w:iCs/>
-          <w:color w:val="000000"/>
-          <w:sz w:val="28"/>
-        </w:rPr>
-        <w:t>хэширования</w:t>
-      </w:r>
-      <w:proofErr w:type="spellEnd"/>
-      <w:r>
-        <w:rPr>
-          <w:iCs/>
-          <w:color w:val="000000"/>
-          <w:sz w:val="28"/>
-        </w:rPr>
-        <w:t xml:space="preserve"> с применением </w:t>
-      </w:r>
-      <w:proofErr w:type="spellStart"/>
-      <w:r>
-        <w:rPr>
-          <w:iCs/>
-          <w:color w:val="000000"/>
-          <w:sz w:val="28"/>
-        </w:rPr>
-        <w:t>гаммирования</w:t>
-      </w:r>
-      <w:proofErr w:type="spellEnd"/>
-      <w:r>
-        <w:rPr>
-          <w:iCs/>
-          <w:color w:val="000000"/>
-          <w:sz w:val="28"/>
-        </w:rPr>
-        <w:t> </w:t>
-      </w:r>
-    </w:p>
-    <w:p>
-      <w:pPr>
-        <w:pStyle w:val="a3"/>
+        <w:t>Перечислить этапы метода хэширования с применением гаммирования </w:t>
+      </w:r>
+    </w:p>
+    <w:p>
+      <w:pPr>
+        <w:pStyle w:val="NormalWeb"/>
         <w:ind w:left="720"/>
         <w:rPr>
           <w:color w:val="000000"/>
@@ -1762,44 +1531,12 @@
           <w:color w:val="000000"/>
           <w:sz w:val="28"/>
         </w:rPr>
-        <w:t xml:space="preserve">1) Каждый символ представляется в виде </w:t>
-      </w:r>
-      <w:proofErr w:type="spellStart"/>
-      <w:r>
-        <w:rPr>
-          <w:color w:val="000000"/>
-          <w:sz w:val="28"/>
-        </w:rPr>
-        <w:t>восьмибитного</w:t>
-      </w:r>
-      <w:proofErr w:type="spellEnd"/>
-      <w:r>
-        <w:rPr>
-          <w:color w:val="000000"/>
-          <w:sz w:val="28"/>
-        </w:rPr>
-        <w:t xml:space="preserve"> двоичного слова; 2) По рекуррентной формуле создаётся последовательность псевдослучайных чисел; 3) Значение каждого символа складывается по модулю 2 с соответствующим значением в последовательности псевдослучайных чисел; 4) Полученные числа переводятся в десятичную систему счисления; 5) Полученная последовательность суммируется по модулю </w:t>
-      </w:r>
-      <w:proofErr w:type="spellStart"/>
-      <w:r>
-        <w:rPr>
-          <w:color w:val="000000"/>
-          <w:sz w:val="28"/>
-        </w:rPr>
-        <w:t>MaxVal</w:t>
-      </w:r>
-      <w:proofErr w:type="spellEnd"/>
-      <w:r>
-        <w:rPr>
-          <w:color w:val="000000"/>
-          <w:sz w:val="28"/>
-        </w:rPr>
-        <w:t xml:space="preserve"> + 1.</w:t>
-      </w:r>
-    </w:p>
-    <w:p>
-      <w:pPr>
-        <w:pStyle w:val="a3"/>
+        <w:t>1) Каждый символ представляется в виде восьмибитного двоичного слова; 2) По рекуррентной формуле создаётся последовательность псевдослучайных чисел; 3) Значение каждого символа складывается по модулю 2 с соответствующим значением в последовательности псевдослучайных чисел; 4) Полученные числа переводятся в десятичную систему счисления; 5) Полученная последовательность суммируется по модулю MaxVal + 1.</w:t>
+      </w:r>
+    </w:p>
+    <w:p>
+      <w:pPr>
+        <w:pStyle w:val="NormalWeb"/>
         <w:numPr>
           <w:ilvl w:val="0"/>
           <w:numId w:val="2"/>
@@ -1815,12 +1552,13 @@
           <w:color w:val="000000"/>
           <w:sz w:val="28"/>
         </w:rPr>
+        <w:lastRenderedPageBreak/>
         <w:t>Недостаток метода контрольных сумм</w:t>
       </w:r>
     </w:p>
     <w:p>
       <w:pPr>
-        <w:pStyle w:val="a3"/>
+        <w:pStyle w:val="NormalWeb"/>
         <w:ind w:left="720"/>
         <w:rPr>
           <w:color w:val="000000"/>
@@ -1854,7 +1592,7 @@
 </file>
 
 <file path=word/numbering.xml><?xml version="1.0" encoding="utf-8"?>
-<w:numbering xmlns:wpc="http://schemas.microsoft.com/office/word/2010/wordprocessingCanvas" xmlns:cx="http://schemas.microsoft.com/office/drawing/2014/chartex" xmlns:cx1="http://schemas.microsoft.com/office/drawing/2015/9/8/chartex" xmlns:mc="http://schemas.openxmlformats.org/markup-compatibility/2006" xmlns:o="urn:schemas-microsoft-com:office:office" xmlns:r="http://schemas.openxmlformats.org/officeDocument/2006/relationships" xmlns:m="http://schemas.openxmlformats.org/officeDocument/2006/math" xmlns:v="urn:schemas-microsoft-com:vml" xmlns:wp14="http://schemas.microsoft.com/office/word/2010/wordprocessingDrawing" xmlns:wp="http://schemas.openxmlformats.org/drawingml/2006/wordprocessingDrawing" xmlns:w10="urn:schemas-microsoft-com:office:word" xmlns:w="http://schemas.openxmlformats.org/wordprocessingml/2006/main" xmlns:w14="http://schemas.microsoft.com/office/word/2010/wordml" xmlns:w15="http://schemas.microsoft.com/office/word/2012/wordml" xmlns:w16se="http://schemas.microsoft.com/office/word/2015/wordml/symex" xmlns:wpg="http://schemas.microsoft.com/office/word/2010/wordprocessingGroup" xmlns:wpi="http://schemas.microsoft.com/office/word/2010/wordprocessingInk" xmlns:wne="http://schemas.microsoft.com/office/word/2006/wordml" xmlns:wps="http://schemas.microsoft.com/office/word/2010/wordprocessingShape" mc:Ignorable="w14 w15 w16se wp14">
+<w:numbering xmlns:wpc="http://schemas.microsoft.com/office/word/2010/wordprocessingCanvas" xmlns:cx="http://schemas.microsoft.com/office/drawing/2014/chartex" xmlns:cx1="http://schemas.microsoft.com/office/drawing/2015/9/8/chartex" xmlns:cx2="http://schemas.microsoft.com/office/drawing/2015/10/21/chartex" xmlns:cx3="http://schemas.microsoft.com/office/drawing/2016/5/9/chartex" xmlns:cx4="http://schemas.microsoft.com/office/drawing/2016/5/10/chartex" xmlns:cx5="http://schemas.microsoft.com/office/drawing/2016/5/11/chartex" xmlns:cx6="http://schemas.microsoft.com/office/drawing/2016/5/12/chartex" xmlns:cx7="http://schemas.microsoft.com/office/drawing/2016/5/13/chartex" xmlns:cx8="http://schemas.microsoft.com/office/drawing/2016/5/14/chartex" xmlns:mc="http://schemas.openxmlformats.org/markup-compatibility/2006" xmlns:aink="http://schemas.microsoft.com/office/drawing/2016/ink" xmlns:am3d="http://schemas.microsoft.com/office/drawing/2017/model3d" xmlns:o="urn:schemas-microsoft-com:office:office" xmlns:r="http://schemas.openxmlformats.org/officeDocument/2006/relationships" xmlns:m="http://schemas.openxmlformats.org/officeDocument/2006/math" xmlns:v="urn:schemas-microsoft-com:vml" xmlns:wp14="http://schemas.microsoft.com/office/word/2010/wordprocessingDrawing" xmlns:wp="http://schemas.openxmlformats.org/drawingml/2006/wordprocessingDrawing" xmlns:w10="urn:schemas-microsoft-com:office:word" xmlns:w="http://schemas.openxmlformats.org/wordprocessingml/2006/main" xmlns:w14="http://schemas.microsoft.com/office/word/2010/wordml" xmlns:w15="http://schemas.microsoft.com/office/word/2012/wordml" xmlns:w16cex="http://schemas.microsoft.com/office/word/2018/wordml/cex" xmlns:w16cid="http://schemas.microsoft.com/office/word/2016/wordml/cid" xmlns:w16="http://schemas.microsoft.com/office/word/2018/wordml" xmlns:w16sdtdh="http://schemas.microsoft.com/office/word/2020/wordml/sdtdatahash" xmlns:w16se="http://schemas.microsoft.com/office/word/2015/wordml/symex" xmlns:wpg="http://schemas.microsoft.com/office/word/2010/wordprocessingGroup" xmlns:wpi="http://schemas.microsoft.com/office/word/2010/wordprocessingInk" xmlns:wne="http://schemas.microsoft.com/office/word/2006/wordml" xmlns:wps="http://schemas.microsoft.com/office/word/2010/wordprocessingShape" mc:Ignorable="w14 w15 w16se w16cid w16 w16cex w16sdtdh wp14">
   <w:abstractNum w:abstractNumId="0" w15:restartNumberingAfterBreak="0">
     <w:nsid w:val="2FEE0631"/>
     <w:multiLevelType w:val="multilevel"/>
@@ -2091,7 +1829,7 @@
 </file>
 
 <file path=word/styles.xml><?xml version="1.0" encoding="utf-8"?>
-<w:styles xmlns:mc="http://schemas.openxmlformats.org/markup-compatibility/2006" xmlns:r="http://schemas.openxmlformats.org/officeDocument/2006/relationships" xmlns:w="http://schemas.openxmlformats.org/wordprocessingml/2006/main" xmlns:w14="http://schemas.microsoft.com/office/word/2010/wordml" xmlns:w15="http://schemas.microsoft.com/office/word/2012/wordml" xmlns:w16se="http://schemas.microsoft.com/office/word/2015/wordml/symex" mc:Ignorable="w14 w15 w16se">
+<w:styles xmlns:mc="http://schemas.openxmlformats.org/markup-compatibility/2006" xmlns:r="http://schemas.openxmlformats.org/officeDocument/2006/relationships" xmlns:w="http://schemas.openxmlformats.org/wordprocessingml/2006/main" xmlns:w14="http://schemas.microsoft.com/office/word/2010/wordml" xmlns:w15="http://schemas.microsoft.com/office/word/2012/wordml" xmlns:w16cex="http://schemas.microsoft.com/office/word/2018/wordml/cex" xmlns:w16cid="http://schemas.microsoft.com/office/word/2016/wordml/cid" xmlns:w16="http://schemas.microsoft.com/office/word/2018/wordml" xmlns:w16sdtdh="http://schemas.microsoft.com/office/word/2020/wordml/sdtdatahash" xmlns:w16se="http://schemas.microsoft.com/office/word/2015/wordml/symex" mc:Ignorable="w14 w15 w16se w16cid w16 w16cex w16sdtdh">
   <w:docDefaults>
     <w:rPrDefault>
       <w:rPr>
@@ -2107,7 +1845,7 @@
       </w:pPr>
     </w:pPrDefault>
   </w:docDefaults>
-  <w:latentStyles w:defLockedState="0" w:defUIPriority="99" w:defSemiHidden="0" w:defUnhideWhenUsed="0" w:defQFormat="0" w:count="371">
+  <w:latentStyles w:defLockedState="0" w:defUIPriority="99" w:defSemiHidden="0" w:defUnhideWhenUsed="0" w:defQFormat="0" w:count="376">
     <w:lsdException w:name="Normal" w:uiPriority="0" w:qFormat="1"/>
     <w:lsdException w:name="heading 1" w:uiPriority="9" w:qFormat="1"/>
     <w:lsdException w:name="heading 2" w:semiHidden="1" w:uiPriority="9" w:unhideWhenUsed="1" w:qFormat="1"/>
@@ -2213,7 +1951,6 @@
     <w:lsdException w:name="HTML Sample" w:semiHidden="1" w:unhideWhenUsed="1"/>
     <w:lsdException w:name="HTML Typewriter" w:semiHidden="1" w:unhideWhenUsed="1"/>
     <w:lsdException w:name="HTML Variable" w:semiHidden="1" w:unhideWhenUsed="1"/>
-    <w:lsdException w:name="Normal Table" w:semiHidden="1" w:unhideWhenUsed="1"/>
     <w:lsdException w:name="annotation subject" w:semiHidden="1" w:unhideWhenUsed="1"/>
     <w:lsdException w:name="No List" w:semiHidden="1" w:unhideWhenUsed="1"/>
     <w:lsdException w:name="Outline List 1" w:semiHidden="1" w:unhideWhenUsed="1"/>
@@ -2256,11 +1993,8 @@
     <w:lsdException w:name="Table Contemporary" w:semiHidden="1" w:unhideWhenUsed="1"/>
     <w:lsdException w:name="Table Elegant" w:semiHidden="1" w:unhideWhenUsed="1"/>
     <w:lsdException w:name="Table Professional" w:semiHidden="1" w:unhideWhenUsed="1"/>
-    <w:lsdException w:name="Table Subtle 1" w:semiHidden="1" w:unhideWhenUsed="1"/>
     <w:lsdException w:name="Table Subtle 2" w:semiHidden="1" w:unhideWhenUsed="1"/>
     <w:lsdException w:name="Table Web 1" w:semiHidden="1" w:unhideWhenUsed="1"/>
-    <w:lsdException w:name="Table Web 2" w:semiHidden="1" w:unhideWhenUsed="1"/>
-    <w:lsdException w:name="Table Web 3" w:semiHidden="1" w:unhideWhenUsed="1"/>
     <w:lsdException w:name="Balloon Text" w:semiHidden="1" w:unhideWhenUsed="1"/>
     <w:lsdException w:name="Table Grid" w:uiPriority="39"/>
     <w:lsdException w:name="Table Theme" w:semiHidden="1" w:unhideWhenUsed="1"/>
@@ -2479,8 +2213,13 @@
     <w:lsdException w:name="List Table 5 Dark Accent 6" w:uiPriority="50"/>
     <w:lsdException w:name="List Table 6 Colorful Accent 6" w:uiPriority="51"/>
     <w:lsdException w:name="List Table 7 Colorful Accent 6" w:uiPriority="52"/>
+    <w:lsdException w:name="Mention" w:semiHidden="1" w:unhideWhenUsed="1"/>
+    <w:lsdException w:name="Smart Hyperlink" w:semiHidden="1" w:unhideWhenUsed="1"/>
+    <w:lsdException w:name="Hashtag" w:semiHidden="1" w:unhideWhenUsed="1"/>
+    <w:lsdException w:name="Unresolved Mention" w:semiHidden="1" w:unhideWhenUsed="1"/>
+    <w:lsdException w:name="Smart Link" w:semiHidden="1" w:unhideWhenUsed="1"/>
   </w:latentStyles>
-  <w:style w:type="paragraph" w:default="1" w:styleId="a">
+  <w:style w:type="paragraph" w:default="1" w:styleId="Normal">
     <w:name w:val="Normal"/>
     <w:qFormat/>
     <w:rsid w:val="00CA7D81"/>
@@ -2495,13 +2234,13 @@
       <w:lang w:eastAsia="ru-RU"/>
     </w:rPr>
   </w:style>
-  <w:style w:type="character" w:default="1" w:styleId="a0">
+  <w:style w:type="character" w:default="1" w:styleId="DefaultParagraphFont">
     <w:name w:val="Default Paragraph Font"/>
     <w:uiPriority w:val="1"/>
     <w:semiHidden/>
     <w:unhideWhenUsed/>
   </w:style>
-  <w:style w:type="table" w:default="1" w:styleId="a1">
+  <w:style w:type="table" w:default="1" w:styleId="TableNormal">
     <w:name w:val="Normal Table"/>
     <w:uiPriority w:val="99"/>
     <w:semiHidden/>
@@ -2516,15 +2255,15 @@
       </w:tblCellMar>
     </w:tblPr>
   </w:style>
-  <w:style w:type="numbering" w:default="1" w:styleId="a2">
+  <w:style w:type="numbering" w:default="1" w:styleId="NoList">
     <w:name w:val="No List"/>
     <w:uiPriority w:val="99"/>
     <w:semiHidden/>
     <w:unhideWhenUsed/>
   </w:style>
-  <w:style w:type="paragraph" w:styleId="a3">
+  <w:style w:type="paragraph" w:styleId="NormalWeb">
     <w:name w:val="Normal (Web)"/>
-    <w:basedOn w:val="a"/>
+    <w:basedOn w:val="Normal"/>
     <w:uiPriority w:val="99"/>
     <w:unhideWhenUsed/>
     <w:rsid w:val="00EC0F3B"/>

</xml_diff>

<commit_message>
edit report for 4 lab
</commit_message>
<xml_diff>
--- a/fourthLab/Отчёт 4 лаба.docx
+++ b/fourthLab/Отчёт 4 лаба.docx
@@ -903,6 +903,7 @@
       <w:r>
         <w:rPr>
           <w:rFonts w:ascii="Times New Roman" w:hAnsi="Times New Roman" w:cs="Times New Roman"/>
+          <w:noProof/>
           <w:sz w:val="28"/>
           <w:szCs w:val="28"/>
         </w:rPr>
@@ -1043,6 +1044,7 @@
       <w:r>
         <w:rPr>
           <w:rFonts w:ascii="Times New Roman" w:hAnsi="Times New Roman" w:cs="Times New Roman"/>
+          <w:noProof/>
           <w:sz w:val="28"/>
           <w:szCs w:val="28"/>
         </w:rPr>
@@ -1131,6 +1133,7 @@
       <w:r>
         <w:rPr>
           <w:rFonts w:ascii="Times New Roman" w:hAnsi="Times New Roman" w:cs="Times New Roman"/>
+          <w:noProof/>
           <w:sz w:val="28"/>
           <w:szCs w:val="28"/>
         </w:rPr>
@@ -1579,6 +1582,41 @@
           <w:sz w:val="28"/>
         </w:rPr>
         <w:t>Можно произвольным образом изменить порядок следования символов в файле, и при этом контрольная сумма останется прежней.</w:t>
+      </w:r>
+    </w:p>
+    <w:p>
+      <w:pPr>
+        <w:pStyle w:val="NormalWeb"/>
+        <w:ind w:left="720"/>
+        <w:jc w:val="center"/>
+        <w:rPr>
+          <w:color w:val="000000"/>
+          <w:sz w:val="28"/>
+        </w:rPr>
+      </w:pPr>
+      <w:r>
+        <w:rPr>
+          <w:color w:val="000000"/>
+          <w:sz w:val="28"/>
+        </w:rPr>
+        <w:t>Вывод:</w:t>
+      </w:r>
+    </w:p>
+    <w:p>
+      <w:pPr>
+        <w:pStyle w:val="NormalWeb"/>
+        <w:ind w:left="720"/>
+        <w:rPr>
+          <w:color w:val="000000"/>
+          <w:sz w:val="28"/>
+        </w:rPr>
+      </w:pPr>
+      <w:r>
+        <w:rPr>
+          <w:color w:val="000000"/>
+          <w:sz w:val="28"/>
+        </w:rPr>
+        <w:t>Проделав данную работу, мы научились хешировать данные методом контрольных сумм и методом гаммирования.</w:t>
       </w:r>
     </w:p>
     <w:sectPr>
@@ -1951,6 +1989,7 @@
     <w:lsdException w:name="HTML Sample" w:semiHidden="1" w:unhideWhenUsed="1"/>
     <w:lsdException w:name="HTML Typewriter" w:semiHidden="1" w:unhideWhenUsed="1"/>
     <w:lsdException w:name="HTML Variable" w:semiHidden="1" w:unhideWhenUsed="1"/>
+    <w:lsdException w:name="Normal Table" w:semiHidden="1" w:unhideWhenUsed="1"/>
     <w:lsdException w:name="annotation subject" w:semiHidden="1" w:unhideWhenUsed="1"/>
     <w:lsdException w:name="No List" w:semiHidden="1" w:unhideWhenUsed="1"/>
     <w:lsdException w:name="Outline List 1" w:semiHidden="1" w:unhideWhenUsed="1"/>
@@ -1993,8 +2032,11 @@
     <w:lsdException w:name="Table Contemporary" w:semiHidden="1" w:unhideWhenUsed="1"/>
     <w:lsdException w:name="Table Elegant" w:semiHidden="1" w:unhideWhenUsed="1"/>
     <w:lsdException w:name="Table Professional" w:semiHidden="1" w:unhideWhenUsed="1"/>
+    <w:lsdException w:name="Table Subtle 1" w:semiHidden="1" w:unhideWhenUsed="1"/>
     <w:lsdException w:name="Table Subtle 2" w:semiHidden="1" w:unhideWhenUsed="1"/>
     <w:lsdException w:name="Table Web 1" w:semiHidden="1" w:unhideWhenUsed="1"/>
+    <w:lsdException w:name="Table Web 2" w:semiHidden="1" w:unhideWhenUsed="1"/>
+    <w:lsdException w:name="Table Web 3" w:semiHidden="1" w:unhideWhenUsed="1"/>
     <w:lsdException w:name="Balloon Text" w:semiHidden="1" w:unhideWhenUsed="1"/>
     <w:lsdException w:name="Table Grid" w:uiPriority="39"/>
     <w:lsdException w:name="Table Theme" w:semiHidden="1" w:unhideWhenUsed="1"/>

</xml_diff>